<commit_message>
Revert "Merge branch 'main' of github.com:lenovo-wu/G11ZUCC"
This reverts commit 5846e544315e52b1e7f8701720480b5574b201c0, reversing
changes made to fed04e212529ae8adc2ea1305622b7a6258e76d9.
</commit_message>
<xml_diff>
--- a/总体设计/4.功能分解.docx
+++ b/总体设计/4.功能分解.docx
@@ -145,10 +145,10 @@
           <w:noProof/>
         </w:rPr>
         <w:drawing>
-          <wp:inline distT="0" distB="0" distL="0" distR="0" wp14:anchorId="24862035" wp14:editId="08B00195">
-            <wp:extent cx="5274310" cy="2390140"/>
+          <wp:inline distT="0" distB="0" distL="0" distR="0" wp14:anchorId="63D866FD" wp14:editId="7FF3F38A">
+            <wp:extent cx="5265420" cy="2621280"/>
             <wp:effectExtent l="0" t="0" r="0" b="0"/>
-            <wp:docPr id="7" name="图片 7"/>
+            <wp:docPr id="2" name="图片 2"/>
             <wp:cNvGraphicFramePr>
               <a:graphicFrameLocks xmlns:a="http://schemas.openxmlformats.org/drawingml/2006/main" noChangeAspect="1"/>
             </wp:cNvGraphicFramePr>
@@ -156,7 +156,7 @@
               <a:graphicData uri="http://schemas.openxmlformats.org/drawingml/2006/picture">
                 <pic:pic xmlns:pic="http://schemas.openxmlformats.org/drawingml/2006/picture">
                   <pic:nvPicPr>
-                    <pic:cNvPr id="0" name="Picture 10"/>
+                    <pic:cNvPr id="0" name="Picture 1"/>
                     <pic:cNvPicPr>
                       <a:picLocks noChangeAspect="1" noChangeArrowheads="1"/>
                     </pic:cNvPicPr>
@@ -177,7 +177,7 @@
                   <pic:spPr bwMode="auto">
                     <a:xfrm>
                       <a:off x="0" y="0"/>
-                      <a:ext cx="5274310" cy="2390140"/>
+                      <a:ext cx="5265420" cy="2621280"/>
                     </a:xfrm>
                     <a:prstGeom prst="rect">
                       <a:avLst/>
@@ -218,21 +218,7 @@
         <w:rPr>
           <w:rFonts w:hint="eastAsia"/>
         </w:rPr>
-        <w:t>未注册用户进入注册页面，</w:t>
-      </w:r>
-      <w:proofErr w:type="gramStart"/>
-      <w:r>
-        <w:rPr>
-          <w:rFonts w:hint="eastAsia"/>
-        </w:rPr>
-        <w:t>填写城院邮箱</w:t>
-      </w:r>
-      <w:proofErr w:type="gramEnd"/>
-      <w:r>
-        <w:rPr>
-          <w:rFonts w:hint="eastAsia"/>
-        </w:rPr>
-        <w:t>、密码等信息，注册时系统会发送验证码至校园邮箱，用户验证后提示注册成功。</w:t>
+        <w:t>未注册用户进入注册页面，填写城院邮箱、密码等信息，注册时系统会发送验证码至校园邮箱，用户验证后提示注册成功。</w:t>
       </w:r>
     </w:p>
     <w:p>
@@ -262,19 +248,7 @@
         <w:rPr>
           <w:rFonts w:hint="eastAsia"/>
         </w:rPr>
-        <w:t>2.0</w:t>
-      </w:r>
-      <w:r>
-        <w:rPr>
-          <w:rFonts w:hint="eastAsia"/>
-        </w:rPr>
-        <w:t>用户</w:t>
-      </w:r>
-      <w:r>
-        <w:rPr>
-          <w:rFonts w:hint="eastAsia"/>
-        </w:rPr>
-        <w:t>模块</w:t>
+        <w:t>2.0发布模块</w:t>
       </w:r>
     </w:p>
     <w:p>
@@ -301,6 +275,14 @@
     </w:p>
     <w:p>
       <w:r>
+        <w:rPr>
+          <w:rFonts w:hint="eastAsia"/>
+        </w:rPr>
+        <w:t>3.0浏览模块</w:t>
+      </w:r>
+    </w:p>
+    <w:p>
+      <w:r>
         <w:tab/>
       </w:r>
       <w:r>
@@ -311,6 +293,39 @@
       </w:r>
     </w:p>
     <w:p>
+      <w:r>
+        <w:tab/>
+      </w:r>
+      <w:r>
+        <w:rPr>
+          <w:rFonts w:hint="eastAsia"/>
+        </w:rPr>
+        <w:t>用户可以在喜欢的表白墙下留言、收藏、点赞。</w:t>
+      </w:r>
+    </w:p>
+    <w:p>
+      <w:r>
+        <w:tab/>
+      </w:r>
+      <w:r>
+        <w:rPr>
+          <w:rFonts w:hint="eastAsia"/>
+        </w:rPr>
+        <w:t>管理员有给表白墙置顶、精选等权限。</w:t>
+      </w:r>
+    </w:p>
+    <w:p>
+      <w:r>
+        <w:tab/>
+      </w:r>
+      <w:r>
+        <w:rPr>
+          <w:rFonts w:hint="eastAsia"/>
+        </w:rPr>
+        <w:t>用户可以举报不合规的表白墙及用户。</w:t>
+      </w:r>
+    </w:p>
+    <w:p>
       <w:pPr>
         <w:rPr>
           <w:rFonts w:hint="eastAsia"/>
@@ -323,55 +338,51 @@
         <w:rPr>
           <w:rFonts w:hint="eastAsia"/>
         </w:rPr>
-        <w:t>用户可以在喜欢的表白墙下留言、收藏、点赞。</w:t>
-      </w:r>
-    </w:p>
-    <w:p>
-      <w:r>
-        <w:tab/>
-      </w:r>
-      <w:r>
-        <w:rPr>
-          <w:rFonts w:hint="eastAsia"/>
-        </w:rPr>
-        <w:t>用户可以举报不合</w:t>
-      </w:r>
-      <w:proofErr w:type="gramStart"/>
-      <w:r>
-        <w:rPr>
-          <w:rFonts w:hint="eastAsia"/>
-        </w:rPr>
-        <w:t>规</w:t>
-      </w:r>
-      <w:proofErr w:type="gramEnd"/>
-      <w:r>
-        <w:rPr>
-          <w:rFonts w:hint="eastAsia"/>
-        </w:rPr>
-        <w:t>的表白墙及用户。</w:t>
-      </w:r>
-    </w:p>
-    <w:p>
-      <w:r>
-        <w:tab/>
-      </w:r>
-      <w:r>
-        <w:rPr>
-          <w:rFonts w:hint="eastAsia"/>
-        </w:rPr>
-        <w:t>用户可以对网站进行问题反馈、</w:t>
-      </w:r>
-      <w:r>
-        <w:rPr>
-          <w:rFonts w:hint="eastAsia"/>
-        </w:rPr>
-        <w:t>询问</w:t>
-      </w:r>
-      <w:r>
-        <w:rPr>
-          <w:rFonts w:hint="eastAsia"/>
-        </w:rPr>
-        <w:t>。</w:t>
+        <w:t>用户可以对网站进行问题反馈、建议。</w:t>
+      </w:r>
+    </w:p>
+    <w:p>
+      <w:r>
+        <w:rPr>
+          <w:rFonts w:hint="eastAsia"/>
+        </w:rPr>
+        <w:t>4.0管理模块</w:t>
+      </w:r>
+    </w:p>
+    <w:p>
+      <w:r>
+        <w:tab/>
+      </w:r>
+      <w:r>
+        <w:rPr>
+          <w:rFonts w:hint="eastAsia"/>
+        </w:rPr>
+        <w:t>管理员可以对</w:t>
+      </w:r>
+      <w:r>
+        <w:rPr>
+          <w:rFonts w:hint="eastAsia"/>
+        </w:rPr>
+        <w:t>表白墙、用户进行管理，主要有删除、禁言、注销、添加、修改等操作。</w:t>
+      </w:r>
+    </w:p>
+    <w:p>
+      <w:r>
+        <w:tab/>
+      </w:r>
+      <w:r>
+        <w:rPr>
+          <w:rFonts w:hint="eastAsia"/>
+        </w:rPr>
+        <w:t>管理员可以对用户的反馈作出回应。</w:t>
+      </w:r>
+    </w:p>
+    <w:p>
+      <w:r>
+        <w:rPr>
+          <w:rFonts w:hint="eastAsia"/>
+        </w:rPr>
+        <w:t>5.0数据存储</w:t>
       </w:r>
     </w:p>
     <w:p>
@@ -387,95 +398,9 @@
         <w:rPr>
           <w:rFonts w:hint="eastAsia"/>
         </w:rPr>
-        <w:t>用户可以查看</w:t>
-      </w:r>
-      <w:r>
-        <w:rPr>
-          <w:rFonts w:hint="eastAsia"/>
-        </w:rPr>
-        <w:t>自己的点赞、收藏、评论</w:t>
-      </w:r>
-    </w:p>
-    <w:p>
-      <w:r>
-        <w:rPr>
-          <w:rFonts w:hint="eastAsia"/>
-        </w:rPr>
-        <w:t>3.</w:t>
-      </w:r>
-      <w:r>
-        <w:rPr>
-          <w:rFonts w:hint="eastAsia"/>
-        </w:rPr>
-        <w:t>0管理模块</w:t>
-      </w:r>
-    </w:p>
-    <w:p>
-      <w:r>
-        <w:tab/>
-      </w:r>
-      <w:r>
-        <w:rPr>
-          <w:rFonts w:hint="eastAsia"/>
-        </w:rPr>
-        <w:t>管理员可以对</w:t>
-      </w:r>
-      <w:r>
-        <w:rPr>
-          <w:rFonts w:hint="eastAsia"/>
-        </w:rPr>
-        <w:t>表白墙、用户进行管理，主要有删除、禁言、注销、添加、修改等操作。</w:t>
-      </w:r>
-    </w:p>
-    <w:p>
-      <w:r>
-        <w:tab/>
-      </w:r>
-      <w:r>
-        <w:rPr>
-          <w:rFonts w:hint="eastAsia"/>
-        </w:rPr>
-        <w:t>管理员可以对用户的反馈</w:t>
-      </w:r>
-      <w:proofErr w:type="gramStart"/>
-      <w:r>
-        <w:rPr>
-          <w:rFonts w:hint="eastAsia"/>
-        </w:rPr>
-        <w:t>作出</w:t>
-      </w:r>
-      <w:proofErr w:type="gramEnd"/>
-      <w:r>
-        <w:rPr>
-          <w:rFonts w:hint="eastAsia"/>
-        </w:rPr>
-        <w:t>回应。</w:t>
-      </w:r>
-    </w:p>
-    <w:p>
-      <w:pPr>
-        <w:ind w:firstLine="420"/>
-      </w:pPr>
-      <w:r>
-        <w:rPr>
-          <w:rFonts w:hint="eastAsia"/>
-        </w:rPr>
-        <w:t>管理员有给表白墙精选</w:t>
-      </w:r>
-      <w:r>
-        <w:rPr>
-          <w:rFonts w:hint="eastAsia"/>
-        </w:rPr>
-        <w:t>的</w:t>
-      </w:r>
-      <w:r>
-        <w:rPr>
-          <w:rFonts w:hint="eastAsia"/>
-        </w:rPr>
-        <w:t>权限。</w:t>
-      </w:r>
-    </w:p>
-    <w:p/>
+        <w:t>表白墙数据、用户数据、反馈数据等信息存储在数据库各个表中。</w:t>
+      </w:r>
+    </w:p>
     <w:sectPr>
       <w:pgSz w:w="11906" w:h="16838"/>
       <w:pgMar w:top="1440" w:right="1800" w:bottom="1440" w:left="1800" w:header="851" w:footer="992" w:gutter="0"/>

</xml_diff>